<commit_message>
Updated app describtion file
</commit_message>
<xml_diff>
--- a/AR APP.docx
+++ b/AR APP.docx
@@ -1,10 +1,10 @@
 
 <file path=word/document.xml><?xml version="1.0" encoding="utf-8"?>
-<w:document xmlns:wpc="http://schemas.microsoft.com/office/word/2010/wordprocessingCanvas" xmlns:cx="http://schemas.microsoft.com/office/drawing/2014/chartex" xmlns:cx1="http://schemas.microsoft.com/office/drawing/2015/9/8/chartex" xmlns:cx2="http://schemas.microsoft.com/office/drawing/2015/10/21/chartex" xmlns:cx3="http://schemas.microsoft.com/office/drawing/2016/5/9/chartex" xmlns:cx4="http://schemas.microsoft.com/office/drawing/2016/5/10/chartex" xmlns:cx5="http://schemas.microsoft.com/office/drawing/2016/5/11/chartex" xmlns:cx6="http://schemas.microsoft.com/office/drawing/2016/5/12/chartex" xmlns:cx7="http://schemas.microsoft.com/office/drawing/2016/5/13/chartex" xmlns:cx8="http://schemas.microsoft.com/office/drawing/2016/5/14/chartex" xmlns:mc="http://schemas.openxmlformats.org/markup-compatibility/2006" xmlns:aink="http://schemas.microsoft.com/office/drawing/2016/ink" xmlns:am3d="http://schemas.microsoft.com/office/drawing/2017/model3d" xmlns:o="urn:schemas-microsoft-com:office:office" xmlns:r="http://schemas.openxmlformats.org/officeDocument/2006/relationships" xmlns:m="http://schemas.openxmlformats.org/officeDocument/2006/math" xmlns:v="urn:schemas-microsoft-com:vml" xmlns:wp14="http://schemas.microsoft.com/office/word/2010/wordprocessingDrawing" xmlns:wp="http://schemas.openxmlformats.org/drawingml/2006/wordprocessingDrawing" xmlns:w10="urn:schemas-microsoft-com:office:word" xmlns:w="http://schemas.openxmlformats.org/wordprocessingml/2006/main" xmlns:w14="http://schemas.microsoft.com/office/word/2010/wordml" xmlns:w15="http://schemas.microsoft.com/office/word/2012/wordml" xmlns:w16cex="http://schemas.microsoft.com/office/word/2018/wordml/cex" xmlns:w16cid="http://schemas.microsoft.com/office/word/2016/wordml/cid" xmlns:w16="http://schemas.microsoft.com/office/word/2018/wordml" xmlns:w16se="http://schemas.microsoft.com/office/word/2015/wordml/symex" xmlns:wpg="http://schemas.microsoft.com/office/word/2010/wordprocessingGroup" xmlns:wpi="http://schemas.microsoft.com/office/word/2010/wordprocessingInk" xmlns:wne="http://schemas.microsoft.com/office/word/2006/wordml" xmlns:wps="http://schemas.microsoft.com/office/word/2010/wordprocessingShape" mc:Ignorable="w14 w15 w16se w16cid w16 w16cex wp14">
+<w:document xmlns:wpc="http://schemas.microsoft.com/office/word/2010/wordprocessingCanvas" xmlns:cx="http://schemas.microsoft.com/office/drawing/2014/chartex" xmlns:cx1="http://schemas.microsoft.com/office/drawing/2015/9/8/chartex" xmlns:cx2="http://schemas.microsoft.com/office/drawing/2015/10/21/chartex" xmlns:cx3="http://schemas.microsoft.com/office/drawing/2016/5/9/chartex" xmlns:cx4="http://schemas.microsoft.com/office/drawing/2016/5/10/chartex" xmlns:cx5="http://schemas.microsoft.com/office/drawing/2016/5/11/chartex" xmlns:cx6="http://schemas.microsoft.com/office/drawing/2016/5/12/chartex" xmlns:cx7="http://schemas.microsoft.com/office/drawing/2016/5/13/chartex" xmlns:cx8="http://schemas.microsoft.com/office/drawing/2016/5/14/chartex" xmlns:mc="http://schemas.openxmlformats.org/markup-compatibility/2006" xmlns:aink="http://schemas.microsoft.com/office/drawing/2016/ink" xmlns:am3d="http://schemas.microsoft.com/office/drawing/2017/model3d" xmlns:o="urn:schemas-microsoft-com:office:office" xmlns:r="http://schemas.openxmlformats.org/officeDocument/2006/relationships" xmlns:m="http://schemas.openxmlformats.org/officeDocument/2006/math" xmlns:v="urn:schemas-microsoft-com:vml" xmlns:wp14="http://schemas.microsoft.com/office/word/2010/wordprocessingDrawing" xmlns:wp="http://schemas.openxmlformats.org/drawingml/2006/wordprocessingDrawing" xmlns:w10="urn:schemas-microsoft-com:office:word" xmlns:w="http://schemas.openxmlformats.org/wordprocessingml/2006/main" xmlns:w14="http://schemas.microsoft.com/office/word/2010/wordml" xmlns:w15="http://schemas.microsoft.com/office/word/2012/wordml" xmlns:w16cex="http://schemas.microsoft.com/office/word/2018/wordml/cex" xmlns:w16cid="http://schemas.microsoft.com/office/word/2016/wordml/cid" xmlns:w16="http://schemas.microsoft.com/office/word/2018/wordml" xmlns:w16sdtdh="http://schemas.microsoft.com/office/word/2020/wordml/sdtdatahash" xmlns:w16se="http://schemas.microsoft.com/office/word/2015/wordml/symex" xmlns:wpg="http://schemas.microsoft.com/office/word/2010/wordprocessingGroup" xmlns:wpi="http://schemas.microsoft.com/office/word/2010/wordprocessingInk" xmlns:wne="http://schemas.microsoft.com/office/word/2006/wordml" xmlns:wps="http://schemas.microsoft.com/office/word/2010/wordprocessingShape" mc:Ignorable="w14 w15 w16se w16cid w16 w16cex w16sdtdh wp14">
   <w:body>
     <w:p>
       <w:pPr>
-        <w:pStyle w:val="Heading1"/>
+        <w:pStyle w:val="berschrift1"/>
         <w:jc w:val="both"/>
         <w:rPr>
           <w:lang w:val="en-US"/>
@@ -19,7 +19,33 @@
     </w:p>
     <w:p>
       <w:pPr>
-        <w:jc w:val="both"/>
+        <w:rPr>
+          <w:lang w:val="en-US"/>
+        </w:rPr>
+      </w:pPr>
+      <w:r>
+        <w:rPr>
+          <w:lang w:val="en-US"/>
+        </w:rPr>
+        <w:t>The a</w:t>
+      </w:r>
+      <w:r>
+        <w:rPr>
+          <w:lang w:val="en-US"/>
+        </w:rPr>
+        <w:t>ugmented experience setup includes the following components AR Node, Moderator Node, OSC Node, Wi-Fi Router. These nodes are also connected to a sound processing station responsible for spatial audio rendering for specific values and receiving AR Node information.</w:t>
+      </w:r>
+    </w:p>
+    <w:p>
+      <w:pPr>
+        <w:jc w:val="center"/>
+        <w:rPr>
+          <w:lang w:val="en-US"/>
+        </w:rPr>
+      </w:pPr>
+    </w:p>
+    <w:p>
+      <w:pPr>
         <w:rPr>
           <w:noProof/>
           <w:lang w:val="en-US"/>
@@ -29,80 +55,14 @@
         <w:rPr>
           <w:lang w:val="en-US"/>
         </w:rPr>
-        <w:t xml:space="preserve">Augmented experience setup includes following components AR Node, Moderator Node, OSC Node, Wi-Fi Router. These nodes are also in connection to </w:t>
-      </w:r>
-      <w:r>
-        <w:rPr>
-          <w:lang w:val="en-US"/>
-        </w:rPr>
-        <w:t xml:space="preserve">sound </w:t>
-      </w:r>
-      <w:r>
-        <w:rPr>
-          <w:lang w:val="en-US"/>
-        </w:rPr>
-        <w:t xml:space="preserve">processing </w:t>
-      </w:r>
-      <w:r>
-        <w:rPr>
-          <w:lang w:val="en-US"/>
-        </w:rPr>
-        <w:t>station</w:t>
-      </w:r>
-      <w:r>
-        <w:rPr>
-          <w:lang w:val="en-US"/>
-        </w:rPr>
-        <w:t xml:space="preserve"> responsible for spatial audio rendering for specific values and upon receiving information from AR Node.</w:t>
-      </w:r>
-    </w:p>
-    <w:p>
-      <w:pPr>
-        <w:jc w:val="both"/>
+        <w:t>In the following architecture, all components are visible with their possible configurations.</w:t>
+      </w:r>
+      <w:r>
         <w:rPr>
           <w:noProof/>
-          <w:lang w:val="en-US"/>
-        </w:rPr>
-      </w:pPr>
-    </w:p>
-    <w:p>
-      <w:pPr>
-        <w:jc w:val="both"/>
-        <w:rPr>
-          <w:noProof/>
-          <w:lang w:val="en-US"/>
-        </w:rPr>
-      </w:pPr>
-      <w:r>
-        <w:rPr>
-          <w:noProof/>
-          <w:lang w:val="en-US"/>
-        </w:rPr>
-        <w:t xml:space="preserve">In following architecture all components are visible </w:t>
-      </w:r>
-      <w:r>
-        <w:rPr>
-          <w:noProof/>
-          <w:lang w:val="en-US"/>
-        </w:rPr>
-        <w:t>with their possible configurations.</w:t>
-      </w:r>
-    </w:p>
-    <w:p>
-      <w:pPr>
-        <w:jc w:val="center"/>
-        <w:rPr>
-          <w:noProof/>
-          <w:lang w:val="en-US"/>
-        </w:rPr>
-      </w:pPr>
-      <w:r>
-        <w:rPr>
-          <w:noProof/>
-          <w:lang w:val="en-US"/>
         </w:rPr>
         <w:drawing>
-          <wp:inline distT="0" distB="0" distL="0" distR="0" wp14:anchorId="18052C5E" wp14:editId="6D3B5CED">
+          <wp:inline distT="0" distB="0" distL="0" distR="0" wp14:anchorId="18052C5E" wp14:editId="6BD8BFE9">
             <wp:extent cx="3264369" cy="1701985"/>
             <wp:effectExtent l="0" t="0" r="0" b="0"/>
             <wp:docPr id="8" name="Picture 8" descr="Diagram&#10;&#10;Description automatically generated"/>
@@ -113,7 +73,7 @@
               <a:graphicData uri="http://schemas.openxmlformats.org/drawingml/2006/picture">
                 <pic:pic xmlns:pic="http://schemas.openxmlformats.org/drawingml/2006/picture">
                   <pic:nvPicPr>
-                    <pic:cNvPr id="8" name="Picture 8" descr="Diagram&#10;&#10;Description automatically generated"/>
+                    <pic:cNvPr id="0" name="Picture 8"/>
                     <pic:cNvPicPr/>
                   </pic:nvPicPr>
                   <pic:blipFill>
@@ -131,7 +91,7 @@
                   <pic:spPr>
                     <a:xfrm>
                       <a:off x="0" y="0"/>
-                      <a:ext cx="3283937" cy="1712187"/>
+                      <a:ext cx="3264369" cy="1701985"/>
                     </a:xfrm>
                     <a:prstGeom prst="rect">
                       <a:avLst/>
@@ -146,23 +106,39 @@
     </w:p>
     <w:p>
       <w:pPr>
-        <w:pStyle w:val="Caption"/>
-        <w:jc w:val="center"/>
-        <w:rPr>
-          <w:lang w:val="en-US"/>
-        </w:rPr>
-      </w:pPr>
-      <w:r>
+        <w:pStyle w:val="Beschriftung"/>
+        <w:rPr>
+          <w:lang w:val="en-US"/>
+        </w:rPr>
+      </w:pPr>
+      <w:r>
+        <w:rPr>
+          <w:lang w:val="en-US"/>
+        </w:rPr>
         <w:t xml:space="preserve">Figure </w:t>
       </w:r>
-      <w:fldSimple w:instr=" SEQ Figure \* ARABIC ">
-        <w:r>
-          <w:rPr>
-            <w:noProof/>
-          </w:rPr>
-          <w:t>1</w:t>
-        </w:r>
-      </w:fldSimple>
+      <w:r>
+        <w:fldChar w:fldCharType="begin"/>
+      </w:r>
+      <w:r>
+        <w:rPr>
+          <w:lang w:val="en-US"/>
+        </w:rPr>
+        <w:instrText>SEQ Figure \* ARABIC</w:instrText>
+      </w:r>
+      <w:r>
+        <w:fldChar w:fldCharType="separate"/>
+      </w:r>
+      <w:r>
+        <w:rPr>
+          <w:noProof/>
+          <w:lang w:val="en-US"/>
+        </w:rPr>
+        <w:t>1</w:t>
+      </w:r>
+      <w:r>
+        <w:fldChar w:fldCharType="end"/>
+      </w:r>
       <w:r>
         <w:rPr>
           <w:lang w:val="en-US"/>
@@ -172,7 +148,7 @@
     </w:p>
     <w:p>
       <w:pPr>
-        <w:pStyle w:val="Heading2"/>
+        <w:pStyle w:val="berschrift2"/>
         <w:jc w:val="both"/>
         <w:rPr>
           <w:lang w:val="en-US"/>
@@ -187,39 +163,30 @@
     </w:p>
     <w:p>
       <w:pPr>
+        <w:pStyle w:val="berschrift2"/>
         <w:jc w:val="both"/>
         <w:rPr>
-          <w:lang w:val="en-US"/>
-        </w:rPr>
-      </w:pPr>
-      <w:r>
-        <w:rPr>
-          <w:lang w:val="en-US"/>
-        </w:rPr>
-        <w:t>Mobile/Tablet running with application and connected to Wi-Fi Router. This will be in the hand of the observer of show and the user will see the rendered character using camera and other device built-in AR sensors.</w:t>
-      </w:r>
-      <w:r>
-        <w:rPr>
-          <w:lang w:val="en-US"/>
-        </w:rPr>
-        <w:t xml:space="preserve"> </w:t>
-      </w:r>
-      <w:r>
-        <w:rPr>
-          <w:lang w:val="en-US"/>
-        </w:rPr>
-        <w:t xml:space="preserve">As, this experience has been designed </w:t>
-      </w:r>
-      <w:r>
-        <w:rPr>
-          <w:lang w:val="en-US"/>
-        </w:rPr>
-        <w:t>as combination of both manual and auto behavior control of rendered character in AR world. For auto-behavior mode, if user will reach in the action zone around the character, then system will calculate the distance and will react to specific situation in this case character will charge on the observer and as soon as observer will maintain the safe distance from character then it will go to rest state. In manual behavior mode external moderator can provide command to character using OSC Node for performing different kind of activities.</w:t>
-      </w:r>
-    </w:p>
-    <w:p>
-      <w:pPr>
-        <w:pStyle w:val="Heading2"/>
+          <w:rFonts w:asciiTheme="minorHAnsi" w:eastAsiaTheme="minorHAnsi" w:hAnsiTheme="minorHAnsi" w:cstheme="minorBidi"/>
+          <w:color w:val="auto"/>
+          <w:sz w:val="24"/>
+          <w:szCs w:val="24"/>
+          <w:lang w:val="en-US"/>
+        </w:rPr>
+      </w:pPr>
+      <w:r>
+        <w:rPr>
+          <w:rFonts w:asciiTheme="minorHAnsi" w:eastAsiaTheme="minorHAnsi" w:hAnsiTheme="minorHAnsi" w:cstheme="minorBidi"/>
+          <w:color w:val="auto"/>
+          <w:sz w:val="24"/>
+          <w:szCs w:val="24"/>
+          <w:lang w:val="en-US"/>
+        </w:rPr>
+        <w:t>Mobile/Tablet is running with application and connected to Wi-Fi Router. The device will be in the hand of the show observer, and the user will see the rendered character using the camera and other device built-in AR sensors. This experience has been designed as a combination of both manual and auto behavior control of a rendered character in the AR world. For auto-behavior mode, if the user reaches a defined action zone around the character, the system will calculate the distance and react to the specific situation. In this case, the character will charge on the observer, and as soon as the observer maintains the safe distance from the character, it will go back to the rest state. In manual behavior mode, the external moderator can command character using the OSC Node to perform different activities.</w:t>
+      </w:r>
+    </w:p>
+    <w:p>
+      <w:pPr>
+        <w:pStyle w:val="berschrift2"/>
         <w:jc w:val="both"/>
         <w:rPr>
           <w:lang w:val="en-US"/>
@@ -234,27 +201,30 @@
     </w:p>
     <w:p>
       <w:pPr>
+        <w:pStyle w:val="berschrift2"/>
         <w:jc w:val="both"/>
         <w:rPr>
-          <w:lang w:val="en-US"/>
-        </w:rPr>
-      </w:pPr>
-      <w:r>
-        <w:rPr>
-          <w:lang w:val="en-US"/>
-        </w:rPr>
-        <w:t>This node is another mobile/tablet device running with the same version of app but will be logged in to the channel as moderator. From where the moderator will be able to provide the voice over / external voice which will be transmitted to AR Node (using VIVOX as communication service) and observer will be able to hear the audio from the handheld device</w:t>
-      </w:r>
-      <w:r>
-        <w:rPr>
-          <w:lang w:val="en-US"/>
-        </w:rPr>
-        <w:t>.</w:t>
-      </w:r>
-    </w:p>
-    <w:p>
-      <w:pPr>
-        <w:pStyle w:val="Heading2"/>
+          <w:rFonts w:asciiTheme="minorHAnsi" w:eastAsiaTheme="minorHAnsi" w:hAnsiTheme="minorHAnsi" w:cstheme="minorBidi"/>
+          <w:color w:val="auto"/>
+          <w:sz w:val="24"/>
+          <w:szCs w:val="24"/>
+          <w:lang w:val="en-US"/>
+        </w:rPr>
+      </w:pPr>
+      <w:r>
+        <w:rPr>
+          <w:rFonts w:asciiTheme="minorHAnsi" w:eastAsiaTheme="minorHAnsi" w:hAnsiTheme="minorHAnsi" w:cstheme="minorBidi"/>
+          <w:color w:val="auto"/>
+          <w:sz w:val="24"/>
+          <w:szCs w:val="24"/>
+          <w:lang w:val="en-US"/>
+        </w:rPr>
+        <w:t>This node is another mobile/tablet device running with the same version of the app but will be logged in to the channel as a moderator. From where the moderator will provide the voice-over / external voice, which will be transmitted to AR Node (using VIVOX as a communication service), the observer will hear the audio from the handheld device.</w:t>
+      </w:r>
+    </w:p>
+    <w:p>
+      <w:pPr>
+        <w:pStyle w:val="berschrift2"/>
         <w:jc w:val="both"/>
         <w:rPr>
           <w:lang w:val="en-US"/>
@@ -269,40 +239,52 @@
     </w:p>
     <w:p>
       <w:pPr>
+        <w:pStyle w:val="berschrift2"/>
         <w:jc w:val="both"/>
         <w:rPr>
-          <w:lang w:val="en-US"/>
-        </w:rPr>
-      </w:pPr>
-      <w:r>
-        <w:rPr>
-          <w:lang w:val="en-US"/>
-        </w:rPr>
-        <w:t xml:space="preserve">This node is also a device running with OSC layout that has different action buttons and each one is associated to send the command over network specifically to AR node for character manual control. Moderator can also enable </w:t>
-      </w:r>
-      <w:r>
-        <w:rPr>
-          <w:lang w:val="en-US"/>
-        </w:rPr>
-        <w:t>auto,</w:t>
-      </w:r>
-      <w:r>
-        <w:rPr>
-          <w:lang w:val="en-US"/>
-        </w:rPr>
-        <w:t xml:space="preserve"> or manual behavior control depending on situation or can initiate specific sequence of actions in our case sit, howl, stand etc.</w:t>
-      </w:r>
-      <w:r>
-        <w:rPr>
-          <w:noProof/>
-          <w:lang w:val="en-US"/>
-        </w:rPr>
-        <w:t xml:space="preserve"> </w:t>
-      </w:r>
-    </w:p>
-    <w:p>
-      <w:pPr>
-        <w:pStyle w:val="Heading2"/>
+          <w:rFonts w:asciiTheme="minorHAnsi" w:eastAsiaTheme="minorHAnsi" w:hAnsiTheme="minorHAnsi" w:cstheme="minorBidi"/>
+          <w:color w:val="auto"/>
+          <w:sz w:val="24"/>
+          <w:szCs w:val="24"/>
+          <w:lang w:val="en-US"/>
+        </w:rPr>
+      </w:pPr>
+      <w:r>
+        <w:rPr>
+          <w:rFonts w:asciiTheme="minorHAnsi" w:eastAsiaTheme="minorHAnsi" w:hAnsiTheme="minorHAnsi" w:cstheme="minorBidi"/>
+          <w:color w:val="auto"/>
+          <w:sz w:val="24"/>
+          <w:szCs w:val="24"/>
+          <w:lang w:val="en-US"/>
+        </w:rPr>
+        <w:t xml:space="preserve">This node is also a device running with an OSC layout with different action buttons. Each one is associated with sending the command over the network specifically to the AR node for character manual control. Moderator can also enable </w:t>
+      </w:r>
+      <w:proofErr w:type="gramStart"/>
+      <w:r>
+        <w:rPr>
+          <w:rFonts w:asciiTheme="minorHAnsi" w:eastAsiaTheme="minorHAnsi" w:hAnsiTheme="minorHAnsi" w:cstheme="minorBidi"/>
+          <w:color w:val="auto"/>
+          <w:sz w:val="24"/>
+          <w:szCs w:val="24"/>
+          <w:lang w:val="en-US"/>
+        </w:rPr>
+        <w:t>auto</w:t>
+      </w:r>
+      <w:proofErr w:type="gramEnd"/>
+      <w:r>
+        <w:rPr>
+          <w:rFonts w:asciiTheme="minorHAnsi" w:eastAsiaTheme="minorHAnsi" w:hAnsiTheme="minorHAnsi" w:cstheme="minorBidi"/>
+          <w:color w:val="auto"/>
+          <w:sz w:val="24"/>
+          <w:szCs w:val="24"/>
+          <w:lang w:val="en-US"/>
+        </w:rPr>
+        <w:t xml:space="preserve"> or manual behavior control depending on the situation or initiate a specific sequence of actions in our case, sit, howl, stand, etc.</w:t>
+      </w:r>
+    </w:p>
+    <w:p>
+      <w:pPr>
+        <w:pStyle w:val="berschrift2"/>
         <w:jc w:val="both"/>
         <w:rPr>
           <w:lang w:val="en-US"/>
@@ -326,20 +308,21 @@
         <w:rPr>
           <w:lang w:val="en-US"/>
         </w:rPr>
-        <w:t>This will create the local network through which all other components of the system will be connected, and it will also provide the internet services for VIVOX services for transfer of moderator voice to observer.</w:t>
-      </w:r>
-    </w:p>
-    <w:p>
-      <w:pPr>
-        <w:pStyle w:val="Heading2"/>
-        <w:rPr>
-          <w:lang w:val="en-US"/>
-        </w:rPr>
-      </w:pPr>
-      <w:r>
-        <w:rPr>
-          <w:lang w:val="en-US"/>
-        </w:rPr>
+        <w:t>The WI-FI router will create the local network through which all other components of the system will be connected. It will also provide the internet services for VIVOX services to transfer the moderator's voice to the observer.</w:t>
+      </w:r>
+    </w:p>
+    <w:p>
+      <w:pPr>
+        <w:pStyle w:val="berschrift2"/>
+        <w:rPr>
+          <w:lang w:val="en-US"/>
+        </w:rPr>
+      </w:pPr>
+      <w:r>
+        <w:rPr>
+          <w:lang w:val="en-US"/>
+        </w:rPr>
+        <w:lastRenderedPageBreak/>
         <w:t xml:space="preserve">Sound </w:t>
       </w:r>
       <w:r>
@@ -366,14 +349,7 @@
         <w:rPr>
           <w:lang w:val="en-US"/>
         </w:rPr>
-        <w:t xml:space="preserve">This node is workstation which will also be the part of network and will sense the values which will be transmitted to network using OSC protocol. The values include position of observer </w:t>
-      </w:r>
-      <w:r>
-        <w:rPr>
-          <w:lang w:val="en-US"/>
-        </w:rPr>
-        <w:lastRenderedPageBreak/>
-        <w:t>and position of creature, state of creature, start/stop signal for each sequence or set of sequence. These values will then be used to generate spatial audio to played over speaker.</w:t>
+        <w:t>This node is a workstation that will also be part of the network and will sense the values transmitted to the network using the OSC protocol. The values include the position of observer and position of the creature, state of the creature, start/stop signal for each sequence or set of sequences. These values will then be used to generate spatial audio to played over a speaker.</w:t>
       </w:r>
     </w:p>
     <w:p>
@@ -386,7 +362,7 @@
     </w:p>
     <w:p>
       <w:pPr>
-        <w:pStyle w:val="Heading2"/>
+        <w:pStyle w:val="berschrift2"/>
         <w:rPr>
           <w:lang w:val="en-US"/>
         </w:rPr>
@@ -409,13 +385,7 @@
         <w:rPr>
           <w:lang w:val="en-US"/>
         </w:rPr>
-        <w:t xml:space="preserve">3D audio has been implemented in the system </w:t>
-      </w:r>
-      <w:r>
-        <w:rPr>
-          <w:lang w:val="en-US"/>
-        </w:rPr>
-        <w:t>and audio intensity will be affected by the distance of observer from the character and direction in which user is pointing the phone that will affect the stereo rendering of the audio.</w:t>
+        <w:t>3D audio has been implemented in the system, and audio intensity will be affected by the observer's distance from the character and the direction in which the user is pointing at the phone that will affect the stereo rendering of the audio.</w:t>
       </w:r>
     </w:p>
     <w:p>
@@ -428,7 +398,7 @@
     </w:p>
     <w:p>
       <w:pPr>
-        <w:pStyle w:val="Heading2"/>
+        <w:pStyle w:val="berschrift2"/>
         <w:rPr>
           <w:lang w:val="en-US"/>
         </w:rPr>
@@ -451,30 +421,12 @@
         <w:rPr>
           <w:lang w:val="en-US"/>
         </w:rPr>
-        <w:t>Here are screen shots from application which shows the different possibilities of this whole designed system</w:t>
-      </w:r>
-      <w:r>
-        <w:rPr>
-          <w:lang w:val="en-US"/>
-        </w:rPr>
-        <w:t xml:space="preserve"> there are different modes in same application for moderator to transmit audio and for receiver to receive the audio through the device using VIVOX.  Stage dimensions and floor configuration has been </w:t>
-      </w:r>
-      <w:r>
-        <w:rPr>
-          <w:lang w:val="en-US"/>
-        </w:rPr>
-        <w:t xml:space="preserve">developed for this system which will help the creature to bound the rendered creature in that dimensions. There are two type of network selection has been developed Local mode with moderator and OSC node without the need of </w:t>
-      </w:r>
-      <w:r>
-        <w:rPr>
-          <w:lang w:val="en-US"/>
-        </w:rPr>
-        <w:t>sound processing station available to network which is required in host-based connection.</w:t>
+        <w:t>Figure 2-4 shows screenshots of the application, which show the different possibilities of this whole designed system. There are various modes in the same application for a moderator to transmit audio and a receiver to receive the audio through the device using VIVOX.  Stage dimensions and floor configuration have been developed for this system, which will help the creature bound the rendered creature in that dimension. Two types of network selection have been developed Local mode with moderator and OSC node without the need of sound processing station available to the network, which is required in host-based connection.</w:t>
       </w:r>
     </w:p>
     <w:tbl>
       <w:tblPr>
-        <w:tblStyle w:val="TableGrid"/>
+        <w:tblStyle w:val="Tabellenraster"/>
         <w:tblW w:w="0" w:type="auto"/>
         <w:tblBorders>
           <w:top w:val="none" w:sz="0" w:space="0" w:color="auto"/>
@@ -503,6 +455,9 @@
             <w:pPr>
               <w:keepNext/>
               <w:jc w:val="center"/>
+              <w:rPr>
+                <w:lang w:val="en-US"/>
+              </w:rPr>
             </w:pPr>
           </w:p>
           <w:p>
@@ -513,10 +468,9 @@
             <w:r>
               <w:rPr>
                 <w:noProof/>
-                <w:lang w:val="en-US"/>
               </w:rPr>
               <w:drawing>
-                <wp:inline distT="0" distB="0" distL="0" distR="0" wp14:anchorId="1486DD38" wp14:editId="14E16B2A">
+                <wp:inline distT="0" distB="0" distL="0" distR="0" wp14:anchorId="1486DD38" wp14:editId="306AD566">
                   <wp:extent cx="1233856" cy="2649758"/>
                   <wp:effectExtent l="0" t="0" r="0" b="5080"/>
                   <wp:docPr id="7" name="Picture 7" descr="Graphical user interface&#10;&#10;Description automatically generated"/>
@@ -527,11 +481,11 @@
                     <a:graphicData uri="http://schemas.openxmlformats.org/drawingml/2006/picture">
                       <pic:pic xmlns:pic="http://schemas.openxmlformats.org/drawingml/2006/picture">
                         <pic:nvPicPr>
-                          <pic:cNvPr id="7" name="Picture 7" descr="Graphical user interface&#10;&#10;Description automatically generated"/>
+                          <pic:cNvPr id="0" name="Picture 7"/>
                           <pic:cNvPicPr/>
                         </pic:nvPicPr>
                         <pic:blipFill>
-                          <a:blip r:embed="rId6" cstate="print">
+                          <a:blip r:embed="rId6">
                             <a:extLst>
                               <a:ext uri="{28A0092B-C50C-407E-A947-70E740481C1C}">
                                 <a14:useLocalDpi xmlns:a14="http://schemas.microsoft.com/office/drawing/2010/main" val="0"/>
@@ -560,7 +514,7 @@
           </w:p>
           <w:p>
             <w:pPr>
-              <w:pStyle w:val="Caption"/>
+              <w:pStyle w:val="Beschriftung"/>
               <w:jc w:val="center"/>
               <w:rPr>
                 <w:lang w:val="en-US"/>
@@ -569,14 +523,24 @@
             <w:r>
               <w:t xml:space="preserve">Figure </w:t>
             </w:r>
-            <w:fldSimple w:instr=" SEQ Figure \* ARABIC ">
-              <w:r>
-                <w:rPr>
-                  <w:noProof/>
-                </w:rPr>
-                <w:t>2</w:t>
-              </w:r>
-            </w:fldSimple>
+            <w:r>
+              <w:fldChar w:fldCharType="begin"/>
+            </w:r>
+            <w:r>
+              <w:instrText>SEQ Figure \* ARABIC</w:instrText>
+            </w:r>
+            <w:r>
+              <w:fldChar w:fldCharType="separate"/>
+            </w:r>
+            <w:r>
+              <w:rPr>
+                <w:noProof/>
+              </w:rPr>
+              <w:t>2</w:t>
+            </w:r>
+            <w:r>
+              <w:fldChar w:fldCharType="end"/>
+            </w:r>
             <w:r>
               <w:rPr>
                 <w:lang w:val="en-US"/>
@@ -606,10 +570,9 @@
             <w:r>
               <w:rPr>
                 <w:noProof/>
-                <w:lang w:val="en-US"/>
               </w:rPr>
               <w:drawing>
-                <wp:inline distT="0" distB="0" distL="0" distR="0" wp14:anchorId="1EC12406" wp14:editId="728FB898">
+                <wp:inline distT="0" distB="0" distL="0" distR="0" wp14:anchorId="1EC12406" wp14:editId="66643FD0">
                   <wp:extent cx="1215209" cy="2609711"/>
                   <wp:effectExtent l="0" t="0" r="4445" b="0"/>
                   <wp:docPr id="5" name="Picture 5" descr="Graphical user interface&#10;&#10;Description automatically generated"/>
@@ -620,11 +583,11 @@
                     <a:graphicData uri="http://schemas.openxmlformats.org/drawingml/2006/picture">
                       <pic:pic xmlns:pic="http://schemas.openxmlformats.org/drawingml/2006/picture">
                         <pic:nvPicPr>
-                          <pic:cNvPr id="5" name="Picture 5" descr="Graphical user interface&#10;&#10;Description automatically generated"/>
+                          <pic:cNvPr id="0" name="Picture 5"/>
                           <pic:cNvPicPr/>
                         </pic:nvPicPr>
                         <pic:blipFill>
-                          <a:blip r:embed="rId7" cstate="print">
+                          <a:blip r:embed="rId7">
                             <a:extLst>
                               <a:ext uri="{28A0092B-C50C-407E-A947-70E740481C1C}">
                                 <a14:useLocalDpi xmlns:a14="http://schemas.microsoft.com/office/drawing/2010/main" val="0"/>
@@ -653,7 +616,7 @@
           </w:p>
           <w:p>
             <w:pPr>
-              <w:pStyle w:val="Caption"/>
+              <w:pStyle w:val="Beschriftung"/>
               <w:jc w:val="center"/>
               <w:rPr>
                 <w:lang w:val="en-US"/>
@@ -662,14 +625,24 @@
             <w:r>
               <w:t xml:space="preserve">Figure </w:t>
             </w:r>
-            <w:fldSimple w:instr=" SEQ Figure \* ARABIC ">
-              <w:r>
-                <w:rPr>
-                  <w:noProof/>
-                </w:rPr>
-                <w:t>3</w:t>
-              </w:r>
-            </w:fldSimple>
+            <w:r>
+              <w:fldChar w:fldCharType="begin"/>
+            </w:r>
+            <w:r>
+              <w:instrText>SEQ Figure \* ARABIC</w:instrText>
+            </w:r>
+            <w:r>
+              <w:fldChar w:fldCharType="separate"/>
+            </w:r>
+            <w:r>
+              <w:rPr>
+                <w:noProof/>
+              </w:rPr>
+              <w:t>3</w:t>
+            </w:r>
+            <w:r>
+              <w:fldChar w:fldCharType="end"/>
+            </w:r>
             <w:r>
               <w:rPr>
                 <w:lang w:val="en-US"/>
@@ -756,7 +729,7 @@
           </w:p>
           <w:p>
             <w:pPr>
-              <w:pStyle w:val="Caption"/>
+              <w:pStyle w:val="Beschriftung"/>
               <w:jc w:val="center"/>
               <w:rPr>
                 <w:lang w:val="en-US"/>
@@ -765,14 +738,24 @@
             <w:r>
               <w:t xml:space="preserve">Figure </w:t>
             </w:r>
-            <w:fldSimple w:instr=" SEQ Figure \* ARABIC ">
-              <w:r>
-                <w:rPr>
-                  <w:noProof/>
-                </w:rPr>
-                <w:t>4</w:t>
-              </w:r>
-            </w:fldSimple>
+            <w:r>
+              <w:fldChar w:fldCharType="begin"/>
+            </w:r>
+            <w:r>
+              <w:instrText>SEQ Figure \* ARABIC</w:instrText>
+            </w:r>
+            <w:r>
+              <w:fldChar w:fldCharType="separate"/>
+            </w:r>
+            <w:r>
+              <w:rPr>
+                <w:noProof/>
+              </w:rPr>
+              <w:t>4</w:t>
+            </w:r>
+            <w:r>
+              <w:fldChar w:fldCharType="end"/>
+            </w:r>
             <w:r>
               <w:rPr>
                 <w:lang w:val="en-US"/>
@@ -791,7 +774,7 @@
     </w:tbl>
     <w:p>
       <w:pPr>
-        <w:pStyle w:val="Caption"/>
+        <w:pStyle w:val="Beschriftung"/>
         <w:jc w:val="both"/>
         <w:rPr>
           <w:lang w:val="en-US"/>
@@ -809,14 +792,14 @@
 </file>
 
 <file path=word/styles.xml><?xml version="1.0" encoding="utf-8"?>
-<w:styles xmlns:mc="http://schemas.openxmlformats.org/markup-compatibility/2006" xmlns:r="http://schemas.openxmlformats.org/officeDocument/2006/relationships" xmlns:w="http://schemas.openxmlformats.org/wordprocessingml/2006/main" xmlns:w14="http://schemas.microsoft.com/office/word/2010/wordml" xmlns:w15="http://schemas.microsoft.com/office/word/2012/wordml" xmlns:w16cex="http://schemas.microsoft.com/office/word/2018/wordml/cex" xmlns:w16cid="http://schemas.microsoft.com/office/word/2016/wordml/cid" xmlns:w16="http://schemas.microsoft.com/office/word/2018/wordml" xmlns:w16se="http://schemas.microsoft.com/office/word/2015/wordml/symex" mc:Ignorable="w14 w15 w16se w16cid w16 w16cex">
+<w:styles xmlns:mc="http://schemas.openxmlformats.org/markup-compatibility/2006" xmlns:r="http://schemas.openxmlformats.org/officeDocument/2006/relationships" xmlns:w="http://schemas.openxmlformats.org/wordprocessingml/2006/main" xmlns:w14="http://schemas.microsoft.com/office/word/2010/wordml" xmlns:w15="http://schemas.microsoft.com/office/word/2012/wordml" xmlns:w16cex="http://schemas.microsoft.com/office/word/2018/wordml/cex" xmlns:w16cid="http://schemas.microsoft.com/office/word/2016/wordml/cid" xmlns:w16="http://schemas.microsoft.com/office/word/2018/wordml" xmlns:w16sdtdh="http://schemas.microsoft.com/office/word/2020/wordml/sdtdatahash" xmlns:w16se="http://schemas.microsoft.com/office/word/2015/wordml/symex" mc:Ignorable="w14 w15 w16se w16cid w16 w16cex w16sdtdh">
   <w:docDefaults>
     <w:rPrDefault>
       <w:rPr>
         <w:rFonts w:asciiTheme="minorHAnsi" w:eastAsiaTheme="minorHAnsi" w:hAnsiTheme="minorHAnsi" w:cstheme="minorBidi"/>
         <w:sz w:val="24"/>
         <w:szCs w:val="24"/>
-        <w:lang w:val="en-DE" w:eastAsia="en-US" w:bidi="ar-SA"/>
+        <w:lang w:val="de-DE" w:eastAsia="en-US" w:bidi="ar-SA"/>
       </w:rPr>
     </w:rPrDefault>
     <w:pPrDefault/>
@@ -1199,15 +1182,15 @@
     <w:lsdException w:name="Unresolved Mention" w:semiHidden="1" w:unhideWhenUsed="1"/>
     <w:lsdException w:name="Smart Link" w:semiHidden="1" w:unhideWhenUsed="1"/>
   </w:latentStyles>
-  <w:style w:type="paragraph" w:default="1" w:styleId="Normal">
+  <w:style w:type="paragraph" w:default="1" w:styleId="Standard">
     <w:name w:val="Normal"/>
     <w:qFormat/>
   </w:style>
-  <w:style w:type="paragraph" w:styleId="Heading1">
+  <w:style w:type="paragraph" w:styleId="berschrift1">
     <w:name w:val="heading 1"/>
-    <w:basedOn w:val="Normal"/>
-    <w:next w:val="Normal"/>
-    <w:link w:val="Heading1Char"/>
+    <w:basedOn w:val="Standard"/>
+    <w:next w:val="Standard"/>
+    <w:link w:val="berschrift1Zchn"/>
     <w:uiPriority w:val="9"/>
     <w:qFormat/>
     <w:rsid w:val="003F2C39"/>
@@ -1224,11 +1207,11 @@
       <w:szCs w:val="32"/>
     </w:rPr>
   </w:style>
-  <w:style w:type="paragraph" w:styleId="Heading2">
+  <w:style w:type="paragraph" w:styleId="berschrift2">
     <w:name w:val="heading 2"/>
-    <w:basedOn w:val="Normal"/>
-    <w:next w:val="Normal"/>
-    <w:link w:val="Heading2Char"/>
+    <w:basedOn w:val="Standard"/>
+    <w:next w:val="Standard"/>
+    <w:link w:val="berschrift2Zchn"/>
     <w:uiPriority w:val="9"/>
     <w:unhideWhenUsed/>
     <w:qFormat/>
@@ -1246,13 +1229,13 @@
       <w:szCs w:val="26"/>
     </w:rPr>
   </w:style>
-  <w:style w:type="character" w:default="1" w:styleId="DefaultParagraphFont">
+  <w:style w:type="character" w:default="1" w:styleId="Absatz-Standardschriftart">
     <w:name w:val="Default Paragraph Font"/>
     <w:uiPriority w:val="1"/>
     <w:semiHidden/>
     <w:unhideWhenUsed/>
   </w:style>
-  <w:style w:type="table" w:default="1" w:styleId="TableNormal">
+  <w:style w:type="table" w:default="1" w:styleId="NormaleTabelle">
     <w:name w:val="Normal Table"/>
     <w:uiPriority w:val="99"/>
     <w:semiHidden/>
@@ -1267,16 +1250,16 @@
       </w:tblCellMar>
     </w:tblPr>
   </w:style>
-  <w:style w:type="numbering" w:default="1" w:styleId="NoList">
+  <w:style w:type="numbering" w:default="1" w:styleId="KeineListe">
     <w:name w:val="No List"/>
     <w:uiPriority w:val="99"/>
     <w:semiHidden/>
     <w:unhideWhenUsed/>
   </w:style>
-  <w:style w:type="character" w:customStyle="1" w:styleId="Heading1Char">
-    <w:name w:val="Heading 1 Char"/>
-    <w:basedOn w:val="DefaultParagraphFont"/>
-    <w:link w:val="Heading1"/>
+  <w:style w:type="character" w:customStyle="1" w:styleId="berschrift1Zchn">
+    <w:name w:val="Überschrift 1 Zchn"/>
+    <w:basedOn w:val="Absatz-Standardschriftart"/>
+    <w:link w:val="berschrift1"/>
     <w:uiPriority w:val="9"/>
     <w:rsid w:val="003F2C39"/>
     <w:rPr>
@@ -1286,10 +1269,10 @@
       <w:szCs w:val="32"/>
     </w:rPr>
   </w:style>
-  <w:style w:type="character" w:customStyle="1" w:styleId="Heading2Char">
-    <w:name w:val="Heading 2 Char"/>
-    <w:basedOn w:val="DefaultParagraphFont"/>
-    <w:link w:val="Heading2"/>
+  <w:style w:type="character" w:customStyle="1" w:styleId="berschrift2Zchn">
+    <w:name w:val="Überschrift 2 Zchn"/>
+    <w:basedOn w:val="Absatz-Standardschriftart"/>
+    <w:link w:val="berschrift2"/>
     <w:uiPriority w:val="9"/>
     <w:rsid w:val="003F2C39"/>
     <w:rPr>
@@ -1299,10 +1282,10 @@
       <w:szCs w:val="26"/>
     </w:rPr>
   </w:style>
-  <w:style w:type="paragraph" w:styleId="Caption">
+  <w:style w:type="paragraph" w:styleId="Beschriftung">
     <w:name w:val="caption"/>
-    <w:basedOn w:val="Normal"/>
-    <w:next w:val="Normal"/>
+    <w:basedOn w:val="Standard"/>
+    <w:next w:val="Standard"/>
     <w:uiPriority w:val="35"/>
     <w:unhideWhenUsed/>
     <w:qFormat/>
@@ -1318,9 +1301,9 @@
       <w:szCs w:val="18"/>
     </w:rPr>
   </w:style>
-  <w:style w:type="table" w:styleId="TableGrid">
+  <w:style w:type="table" w:styleId="Tabellenraster">
     <w:name w:val="Table Grid"/>
-    <w:basedOn w:val="TableNormal"/>
+    <w:basedOn w:val="NormaleTabelle"/>
     <w:uiPriority w:val="39"/>
     <w:rsid w:val="00C95FDC"/>
     <w:tblPr>
@@ -1637,7 +1620,7 @@
 </file>
 
 <file path=customXml/itemProps1.xml><?xml version="1.0" encoding="utf-8"?>
-<ds:datastoreItem xmlns:ds="http://schemas.openxmlformats.org/officeDocument/2006/customXml" ds:itemID="{734C01B9-5819-9746-A29D-E2397F7CCF24}">
+<ds:datastoreItem xmlns:ds="http://schemas.openxmlformats.org/officeDocument/2006/customXml" ds:itemID="{B1F8FDA2-435C-3748-B52E-D5E5DC1BA22B}">
   <ds:schemaRefs>
     <ds:schemaRef ds:uri="http://schemas.openxmlformats.org/officeDocument/2006/bibliography"/>
   </ds:schemaRefs>

</xml_diff>